<commit_message>
Updated Cover Letter (Eng & Kor Ver)
</commit_message>
<xml_diff>
--- a/(Do Not Open)/Template/Chaewan_Woo_Cover_Letter_Eng.docx
+++ b/(Do Not Open)/Template/Chaewan_Woo_Cover_Letter_Eng.docx
@@ -6,44 +6,41 @@
       <w:pPr>
         <w:pStyle w:val="Title"/>
         <w:rPr>
-          <w:rFonts w:ascii="Times New Roman" w:eastAsiaTheme="majorHAnsi" w:hAnsi="Times New Roman" w:cs="Times New Roman"/>
-          <w:sz w:val="36"/>
-          <w:szCs w:val="36"/>
-        </w:rPr>
-      </w:pPr>
-      <w:r>
-        <w:rPr>
-          <w:rFonts w:ascii="Times New Roman" w:eastAsiaTheme="majorHAnsi" w:hAnsi="Times New Roman" w:cs="Times New Roman"/>
-          <w:sz w:val="36"/>
-          <w:szCs w:val="36"/>
-        </w:rPr>
-        <w:t>Cover Letter</w:t>
+          <w:rFonts w:ascii="Times New Roman" w:hAnsi="Times New Roman" w:cs="Times New Roman"/>
+          <w:sz w:val="40"/>
+          <w:szCs w:val="40"/>
+        </w:rPr>
+      </w:pPr>
+      <w:r>
+        <w:rPr>
+          <w:rFonts w:ascii="Times New Roman" w:hAnsi="Times New Roman" w:cs="Times New Roman"/>
+          <w:sz w:val="40"/>
+          <w:szCs w:val="40"/>
+        </w:rPr>
+        <w:t>Cover L</w:t>
+      </w:r>
+      <w:r>
+        <w:rPr>
+          <w:rFonts w:ascii="Times New Roman" w:hAnsi="Times New Roman" w:cs="Times New Roman"/>
+          <w:sz w:val="40"/>
+          <w:szCs w:val="40"/>
+        </w:rPr>
+        <w:t>etter</w:t>
       </w:r>
     </w:p>
     <w:p>
       <w:pPr>
         <w:pStyle w:val="NormalWeb"/>
-        <w:rPr>
-          <w:rFonts w:ascii="Times New Roman" w:hAnsi="Times New Roman" w:cs="Times New Roman"/>
-        </w:rPr>
-      </w:pPr>
-      <w:r>
-        <w:rPr>
-          <w:rFonts w:ascii="Times New Roman" w:hAnsi="Times New Roman" w:cs="Times New Roman"/>
-        </w:rPr>
-        <w:t xml:space="preserve">At my </w:t>
-      </w:r>
-      <w:r>
-        <w:rPr>
-          <w:rFonts w:ascii="Times New Roman" w:hAnsi="Times New Roman" w:cs="Times New Roman"/>
-        </w:rPr>
-        <w:t>parents’</w:t>
-      </w:r>
-      <w:r>
-        <w:rPr>
-          <w:rFonts w:ascii="Times New Roman" w:hAnsi="Times New Roman" w:cs="Times New Roman"/>
-        </w:rPr>
-        <w:t xml:space="preserve"> suggestion, I went to study abroad in Canada after completing the first semester of Grade 7 in Korea. I graduated from Bayview Middle School and continued my education at Niagara Christian Community of Schools. From Grade 9 to Grade 12, I was named an </w:t>
+        <w:jc w:val="both"/>
+        <w:rPr>
+          <w:rFonts w:ascii="Times New Roman" w:hAnsi="Times New Roman" w:cs="Times New Roman"/>
+        </w:rPr>
+      </w:pPr>
+      <w:r>
+        <w:rPr>
+          <w:rFonts w:ascii="Times New Roman" w:hAnsi="Times New Roman" w:cs="Times New Roman"/>
+        </w:rPr>
+        <w:t xml:space="preserve">At my parents’ suggestion, I decided to study abroad in Canada after completing the first semester of Grade 7 in Korea, seeking broader perspectives and diverse experiences. I adapted quickly to the new environment and completed middle school at Bayview Middle School. Subsequently, I enrolled at Niagara Christian Community of Schools, where I completed my entire high school education. From Grade 9 through Grade 12, I was recognized as an </w:t>
       </w:r>
       <w:proofErr w:type="spellStart"/>
       <w:r>
@@ -57,12 +54,37 @@
         <w:rPr>
           <w:rFonts w:ascii="Times New Roman" w:hAnsi="Times New Roman" w:cs="Times New Roman"/>
         </w:rPr>
-        <w:t xml:space="preserve"> Roll student every year, which led to my admission to the University of Toronto, where I majored in Computer Science, Mathematics, and Statistics.</w:t>
+        <w:t xml:space="preserve"> Roll student every year. During this time, I also served as a dormitory student </w:t>
+      </w:r>
+      <w:r>
+        <w:rPr>
+          <w:rFonts w:ascii="Times New Roman" w:hAnsi="Times New Roman" w:cs="Times New Roman"/>
+        </w:rPr>
+        <w:t>proctor</w:t>
+      </w:r>
+      <w:r>
+        <w:rPr>
+          <w:rFonts w:ascii="Times New Roman" w:hAnsi="Times New Roman" w:cs="Times New Roman"/>
+        </w:rPr>
+        <w:t xml:space="preserve">, supporting the community by maintaining order and helping junior students adjust, which taught me responsibility and leadership. Based on these experiences, I was </w:t>
+      </w:r>
+      <w:r>
+        <w:rPr>
+          <w:rFonts w:ascii="Times New Roman" w:hAnsi="Times New Roman" w:cs="Times New Roman" w:hint="eastAsia"/>
+        </w:rPr>
+        <w:t xml:space="preserve">accepted </w:t>
+      </w:r>
+      <w:r>
+        <w:rPr>
+          <w:rFonts w:ascii="Times New Roman" w:hAnsi="Times New Roman" w:cs="Times New Roman"/>
+        </w:rPr>
+        <w:t>to the University of Toronto, majoring in Computer Science, Mathematics, and Statistics.</w:t>
       </w:r>
     </w:p>
     <w:p>
       <w:pPr>
         <w:pStyle w:val="NormalWeb"/>
+        <w:jc w:val="both"/>
         <w:rPr>
           <w:rFonts w:ascii="Times New Roman" w:hAnsi="Times New Roman" w:cs="Times New Roman"/>
         </w:rPr>
@@ -97,7 +119,39 @@
         <w:rPr>
           <w:rFonts w:ascii="Times New Roman" w:hAnsi="Times New Roman" w:cs="Times New Roman"/>
         </w:rPr>
-        <w:t xml:space="preserve"> became a global hit, and I happened to join a student club created by a friend. Not long after I started playing seriously, I reached the top 200 in the North American server. </w:t>
+        <w:t xml:space="preserve"> became a global hit, and I </w:t>
+      </w:r>
+      <w:r>
+        <w:rPr>
+          <w:rFonts w:ascii="Times New Roman" w:hAnsi="Times New Roman" w:cs="Times New Roman"/>
+        </w:rPr>
+        <w:t xml:space="preserve">decided to join the </w:t>
+      </w:r>
+      <w:proofErr w:type="spellStart"/>
+      <w:r>
+        <w:rPr>
+          <w:rFonts w:ascii="Times New Roman" w:hAnsi="Times New Roman" w:cs="Times New Roman"/>
+        </w:rPr>
+        <w:t>Overwatch</w:t>
+      </w:r>
+      <w:proofErr w:type="spellEnd"/>
+      <w:r>
+        <w:rPr>
+          <w:rFonts w:ascii="Times New Roman" w:hAnsi="Times New Roman" w:cs="Times New Roman"/>
+        </w:rPr>
+        <w:t xml:space="preserve"> student club</w:t>
+      </w:r>
+      <w:r>
+        <w:rPr>
+          <w:rFonts w:ascii="Times New Roman" w:hAnsi="Times New Roman" w:cs="Times New Roman"/>
+        </w:rPr>
+        <w:t>, taking on the role of strategic leader</w:t>
+      </w:r>
+      <w:r>
+        <w:rPr>
+          <w:rFonts w:ascii="Times New Roman" w:hAnsi="Times New Roman" w:cs="Times New Roman"/>
+        </w:rPr>
+        <w:t xml:space="preserve">. Not long after I started playing seriously, I reached the top 200 in the North American server. </w:t>
       </w:r>
       <w:r>
         <w:rPr>
@@ -155,36 +209,36 @@
     <w:p>
       <w:pPr>
         <w:pStyle w:val="NormalWeb"/>
-        <w:rPr>
-          <w:rFonts w:ascii="Times New Roman" w:hAnsi="Times New Roman" w:cs="Times New Roman"/>
-        </w:rPr>
-      </w:pPr>
-      <w:r>
-        <w:rPr>
-          <w:rFonts w:ascii="Times New Roman" w:hAnsi="Times New Roman" w:cs="Times New Roman"/>
-        </w:rPr>
-        <w:t xml:space="preserve">After returning to Korea to fulfill my mandatory military service, the outbreak of the COVID-19 pandemic caused a delay in my service, and outdoor activities became heavily restricted. During this period of unexpected downtime, I naturally returned to gaming, which had always been a hobby. While playing Apex Legends, I achieved 1st place on the Korean server and ranked 31st globally. As a result, I received offers from several professional </w:t>
-      </w:r>
-      <w:proofErr w:type="spellStart"/>
-      <w:r>
-        <w:rPr>
-          <w:rFonts w:ascii="Times New Roman" w:hAnsi="Times New Roman" w:cs="Times New Roman"/>
-        </w:rPr>
-        <w:t>esports</w:t>
-      </w:r>
-      <w:proofErr w:type="spellEnd"/>
-      <w:r>
-        <w:rPr>
-          <w:rFonts w:ascii="Times New Roman" w:hAnsi="Times New Roman" w:cs="Times New Roman"/>
-        </w:rPr>
-        <w:t xml:space="preserve"> teams. However, knowing that the career span of a professional gamer is relatively short—and considering that I had always approached games not just as a player but with a mindset of questioning what systems or mechanics could make them better—I began to feel a growing desire to be more deeply involved in game creation. This mindset ultimately led me to pursue the path of a game developer.</w:t>
+        <w:jc w:val="both"/>
+        <w:rPr>
+          <w:rFonts w:ascii="Times New Roman" w:hAnsi="Times New Roman" w:cs="Times New Roman"/>
+        </w:rPr>
+      </w:pPr>
+      <w:r>
+        <w:rPr>
+          <w:rFonts w:ascii="Times New Roman" w:hAnsi="Times New Roman" w:cs="Times New Roman"/>
+        </w:rPr>
+        <w:t xml:space="preserve">After returning to Korea for my mandatory military service, my draft date was postponed due to the outbreak of the COVID-19 pandemic, and outdoor activities were heavily restricted, leading to a frustrating period. While waiting to begin my service, I decided to make meaningful use of this time by applying my experience as a strategic leader in my university gaming club and resolved to try working as a game coach </w:t>
+      </w:r>
+      <w:r>
+        <w:rPr>
+          <w:rFonts w:ascii="Times New Roman" w:hAnsi="Times New Roman" w:cs="Times New Roman" w:hint="eastAsia"/>
+        </w:rPr>
+        <w:t xml:space="preserve">or </w:t>
+      </w:r>
+      <w:r>
+        <w:rPr>
+          <w:rFonts w:ascii="Times New Roman" w:hAnsi="Times New Roman" w:cs="Times New Roman"/>
+        </w:rPr>
+        <w:t>strategy analyst, which allowed me to engage with gaming more deeply than just as a hobby. During this period, I played Apex Legends and achieved 1st place on the Korean server and ranked 31st worldwide. I also collaborated with coaches from Japanese professional teams SCARZ and FENNEL as a strategy analyst. Through these activities, I received offers from several professional teams; however, knowing that the career span of a professional gamer is short, and having repeatedly pondered the question of “what systems or mechanics could be added to make the game better?” whenever I encountered a new game, I gradually developed a desire to be more involved in game development beyond simply playing.</w:t>
       </w:r>
     </w:p>
     <w:p>
       <w:pPr>
         <w:pStyle w:val="NormalWeb"/>
-        <w:rPr>
-          <w:rFonts w:ascii="Times New Roman" w:hAnsi="Times New Roman" w:cs="Times New Roman"/>
+        <w:jc w:val="both"/>
+        <w:rPr>
+          <w:rFonts w:ascii="Times New Roman" w:hAnsi="Times New Roman" w:cs="Times New Roman" w:hint="eastAsia"/>
         </w:rPr>
       </w:pPr>
       <w:r>
@@ -221,10 +275,13 @@
         </w:rPr>
         <w:t xml:space="preserve"> with a GPA of 3.98 out of 4.0. During my studies, I was selected by a professor to mentor and tutor junior students, which helped me further develop my communication and collaboration skills.</w:t>
       </w:r>
+      <w:bookmarkStart w:id="0" w:name="_GoBack"/>
+      <w:bookmarkEnd w:id="0"/>
     </w:p>
     <w:p>
       <w:pPr>
         <w:pStyle w:val="NormalWeb"/>
+        <w:jc w:val="both"/>
         <w:rPr>
           <w:rFonts w:ascii="Times New Roman" w:hAnsi="Times New Roman" w:cs="Times New Roman"/>
         </w:rPr>
@@ -239,27 +296,23 @@
     <w:p>
       <w:pPr>
         <w:pStyle w:val="NormalWeb"/>
-        <w:rPr>
-          <w:rFonts w:ascii="Times New Roman" w:hAnsi="Times New Roman" w:cs="Times New Roman"/>
-        </w:rPr>
-      </w:pPr>
-      <w:r>
-        <w:rPr>
-          <w:rFonts w:ascii="Times New Roman" w:hAnsi="Times New Roman" w:cs="Times New Roman"/>
-        </w:rPr>
-        <w:t xml:space="preserve">After graduating from George Brown College, I became fascinated by the memory management, performance control, and low-level programming approach of C++, which led me to design and develop a 2D game framework based on SDL2. This framework was not a copy of open-source code found online, but a product of deep consideration about what architecture would be needed in a real game, which data structures would be appropriate, and how best to modularize the system. I implemented core features from scratch, including an ECS (Entity Component System), UI widget system, and quad-tree optimization for collision </w:t>
-      </w:r>
+        <w:jc w:val="both"/>
+        <w:rPr>
+          <w:rFonts w:ascii="Times New Roman" w:hAnsi="Times New Roman" w:cs="Times New Roman"/>
+        </w:rPr>
+      </w:pPr>
       <w:r>
         <w:rPr>
           <w:rFonts w:ascii="Times New Roman" w:hAnsi="Times New Roman" w:cs="Times New Roman"/>
         </w:rPr>
         <w:lastRenderedPageBreak/>
-        <w:t>detection. Through this, I gained hands-on experience in architecture design, debugging, and performance optimization.</w:t>
+        <w:t>After graduating from George Brown College, I became fascinated by the memory management, performance control, and low-level programming approach of C++, which led me to design and develop a 2D game framework based on SDL2. This framework was not a copy of open-source code found online, but a product of deep consideration about what architecture would be needed in a real game, which data structures would be appropriate, and how best to modularize the system. I implemented core features from scratch, including an ECS (Entity Component System), UI widget system, and quad-tree optimization for collision detection. Through this, I gained hands-on experience in architecture design, debugging, and performance optimization.</w:t>
       </w:r>
     </w:p>
     <w:p>
       <w:pPr>
         <w:pStyle w:val="NormalWeb"/>
+        <w:jc w:val="both"/>
         <w:rPr>
           <w:rFonts w:ascii="Times New Roman" w:hAnsi="Times New Roman" w:cs="Times New Roman"/>
         </w:rPr>
@@ -276,7 +329,7 @@
         <w:pStyle w:val="NormalWeb"/>
         <w:rPr>
           <w:rStyle w:val="Hyperlink"/>
-          <w:rFonts w:ascii="Times New Roman" w:hAnsi="Times New Roman" w:cs="Times New Roman" w:hint="eastAsia"/>
+          <w:rFonts w:ascii="Times New Roman" w:hAnsi="Times New Roman" w:cs="Times New Roman"/>
         </w:rPr>
       </w:pPr>
       <w:r>
@@ -291,16 +344,7 @@
             <w:rStyle w:val="Hyperlink"/>
             <w:rFonts w:ascii="Times New Roman" w:hAnsi="Times New Roman" w:cs="Times New Roman"/>
           </w:rPr>
-          <w:t>https://woo95.github.io/Devhu</w:t>
-        </w:r>
-        <w:bookmarkStart w:id="0" w:name="_GoBack"/>
-        <w:bookmarkEnd w:id="0"/>
-        <w:r>
-          <w:rPr>
-            <w:rStyle w:val="Hyperlink"/>
-            <w:rFonts w:ascii="Times New Roman" w:hAnsi="Times New Roman" w:cs="Times New Roman"/>
-          </w:rPr>
-          <w:t>b/</w:t>
+          <w:t>https://woo95.github.io/Devhub/</w:t>
         </w:r>
       </w:hyperlink>
     </w:p>
@@ -340,7 +384,7 @@
       <w:pPr>
         <w:pStyle w:val="NormalWeb"/>
         <w:rPr>
-          <w:rFonts w:ascii="Times New Roman" w:hAnsi="Times New Roman" w:cs="Times New Roman" w:hint="eastAsia"/>
+          <w:rFonts w:ascii="Times New Roman" w:hAnsi="Times New Roman" w:cs="Times New Roman"/>
         </w:rPr>
       </w:pPr>
     </w:p>
@@ -368,7 +412,7 @@
       <w:pPr>
         <w:pStyle w:val="NormalWeb"/>
         <w:rPr>
-          <w:rFonts w:ascii="Times New Roman" w:hAnsi="Times New Roman" w:cs="Times New Roman" w:hint="eastAsia"/>
+          <w:rFonts w:ascii="Times New Roman" w:hAnsi="Times New Roman" w:cs="Times New Roman"/>
         </w:rPr>
       </w:pPr>
       <w:r>

</xml_diff>

<commit_message>
Modified Resume and Cover Letter
</commit_message>
<xml_diff>
--- a/(Do Not Open)/Template/Chaewan_Woo_Cover_Letter_Eng.docx
+++ b/(Do Not Open)/Template/Chaewan_Woo_Cover_Letter_Eng.docx
@@ -238,7 +238,7 @@
         <w:pStyle w:val="NormalWeb"/>
         <w:jc w:val="both"/>
         <w:rPr>
-          <w:rFonts w:ascii="Times New Roman" w:hAnsi="Times New Roman" w:cs="Times New Roman" w:hint="eastAsia"/>
+          <w:rFonts w:ascii="Times New Roman" w:hAnsi="Times New Roman" w:cs="Times New Roman"/>
         </w:rPr>
       </w:pPr>
       <w:r>
@@ -274,9 +274,59 @@
           <w:rFonts w:ascii="Times New Roman" w:hAnsi="Times New Roman" w:cs="Times New Roman"/>
         </w:rPr>
         <w:t xml:space="preserve"> with a GPA of 3.98 out of 4.0. During my studies, I was selected by a professor to mentor and tutor junior students, which helped me further develop my communication and collaboration skills.</w:t>
+      </w:r>
+    </w:p>
+    <w:p>
+      <w:pPr>
+        <w:pStyle w:val="NormalWeb"/>
+        <w:jc w:val="both"/>
+        <w:rPr>
+          <w:rFonts w:ascii="Times New Roman" w:hAnsi="Times New Roman" w:cs="Times New Roman"/>
+        </w:rPr>
+      </w:pPr>
+      <w:r>
+        <w:rPr>
+          <w:rFonts w:ascii="Times New Roman" w:hAnsi="Times New Roman" w:cs="Times New Roman"/>
+        </w:rPr>
+        <w:t>Throughout my coursework, I developed games of various genres using the Unity engine and also explored Unreal Engine to broaden my understanding of commercial game engines and workflows. I also gained experience with low-level graphics APIs such as SDL2, OpenGL, and DirectX through basic rendering implementations.</w:t>
+      </w:r>
+    </w:p>
+    <w:p>
+      <w:pPr>
+        <w:pStyle w:val="NormalWeb"/>
+        <w:rPr>
+          <w:rFonts w:ascii="Times New Roman" w:hAnsi="Times New Roman" w:cs="Times New Roman"/>
+        </w:rPr>
+      </w:pPr>
+      <w:r>
+        <w:rPr>
+          <w:rFonts w:ascii="Times New Roman" w:hAnsi="Times New Roman" w:cs="Times New Roman"/>
+        </w:rPr>
+        <w:lastRenderedPageBreak/>
+        <w:t xml:space="preserve">After graduating from George Brown College, I became fascinated by C++’s management, performance control, and low-level programming, which led me to design and develop a 2D game framework based on SDL2. This framework was built from scratch, not copied from open-source code, and reflected careful consideration of game architecture, appropriate data structures, and modular system design. I implemented core features including a hierarchical Scene-Layer-Object-Component architecture, a modular UI widget system, and collision and physics systems optimized with </w:t>
+      </w:r>
+      <w:proofErr w:type="spellStart"/>
+      <w:r>
+        <w:rPr>
+          <w:rFonts w:ascii="Times New Roman" w:hAnsi="Times New Roman" w:cs="Times New Roman"/>
+        </w:rPr>
+        <w:t>quad</w:t>
       </w:r>
       <w:bookmarkStart w:id="0" w:name="_GoBack"/>
       <w:bookmarkEnd w:id="0"/>
+      <w:r>
+        <w:rPr>
+          <w:rFonts w:ascii="Times New Roman" w:hAnsi="Times New Roman" w:cs="Times New Roman"/>
+        </w:rPr>
+        <w:t>tree</w:t>
+      </w:r>
+      <w:proofErr w:type="spellEnd"/>
+      <w:r>
+        <w:rPr>
+          <w:rFonts w:ascii="Times New Roman" w:hAnsi="Times New Roman" w:cs="Times New Roman"/>
+        </w:rPr>
+        <w:t>, memory pooling, and profile-based methods, along with various other game systems. Through this project, I gained hands-on experience in architecture design, debugging, and performance optimization.</w:t>
+      </w:r>
     </w:p>
     <w:p>
       <w:pPr>
@@ -290,38 +340,21 @@
         <w:rPr>
           <w:rFonts w:ascii="Times New Roman" w:hAnsi="Times New Roman" w:cs="Times New Roman"/>
         </w:rPr>
-        <w:t>Throughout my coursework, I developed games of various genres using the Unity engine and also explored Unreal Engine to broaden my understanding of commercial game engines and workflows. I also gained experience with low-level graphics APIs such as SDL2, OpenGL, and DirectX through basic rendering implementations.</w:t>
-      </w:r>
-    </w:p>
-    <w:p>
-      <w:pPr>
-        <w:pStyle w:val="NormalWeb"/>
-        <w:jc w:val="both"/>
-        <w:rPr>
-          <w:rFonts w:ascii="Times New Roman" w:hAnsi="Times New Roman" w:cs="Times New Roman"/>
-        </w:rPr>
-      </w:pPr>
-      <w:r>
-        <w:rPr>
-          <w:rFonts w:ascii="Times New Roman" w:hAnsi="Times New Roman" w:cs="Times New Roman"/>
-        </w:rPr>
-        <w:lastRenderedPageBreak/>
-        <w:t>After graduating from George Brown College, I became fascinated by the memory management, performance control, and low-level programming approach of C++, which led me to design and develop a 2D game framework based on SDL2. This framework was not a copy of open-source code found online, but a product of deep consideration about what architecture would be needed in a real game, which data structures would be appropriate, and how best to modularize the system. I implemented core features from scratch, including an ECS (Entity Component System), UI widget system, and quad-tree optimization for collision detection. Through this, I gained hands-on experience in architecture design, debugging, and performance optimization.</w:t>
-      </w:r>
-    </w:p>
-    <w:p>
-      <w:pPr>
-        <w:pStyle w:val="NormalWeb"/>
-        <w:jc w:val="both"/>
-        <w:rPr>
-          <w:rFonts w:ascii="Times New Roman" w:hAnsi="Times New Roman" w:cs="Times New Roman"/>
-        </w:rPr>
-      </w:pPr>
-      <w:r>
-        <w:rPr>
-          <w:rFonts w:ascii="Times New Roman" w:hAnsi="Times New Roman" w:cs="Times New Roman"/>
-        </w:rPr>
-        <w:t>I believe that games are a powerful medium that connects the world beyond borders and language. With a deep passion for games, fluency in both Korean and English, and proven technical skills, I am confident that I can contribute meaningfully in a global development environment. As a member of your team, I hope to create meaningful games with responsibility and enthusiasm.</w:t>
+        <w:t xml:space="preserve">I believe that games are a powerful medium that connects the world beyond borders and </w:t>
+      </w:r>
+      <w:proofErr w:type="gramStart"/>
+      <w:r>
+        <w:rPr>
+          <w:rFonts w:ascii="Times New Roman" w:hAnsi="Times New Roman" w:cs="Times New Roman"/>
+        </w:rPr>
+        <w:t>language</w:t>
+      </w:r>
+      <w:proofErr w:type="gramEnd"/>
+      <w:r>
+        <w:rPr>
+          <w:rFonts w:ascii="Times New Roman" w:hAnsi="Times New Roman" w:cs="Times New Roman"/>
+        </w:rPr>
+        <w:t>. With a deep passion for games, fluency in both Korean and English, and proven technical skills, I am confident that I can contribute meaningfully in a global development environment. As a member of your team, I hope to create meaningful games with responsibility and enthusiasm.</w:t>
       </w:r>
     </w:p>
     <w:p>

</xml_diff>